<commit_message>
Sections should use "class" not "object"
</commit_message>
<xml_diff>
--- a/Word/1.TR-ReviewEdit/Chapter10_Kelvin.docx
+++ b/Word/1.TR-ReviewEdit/Chapter10_Kelvin.docx
@@ -426,17 +426,17 @@
         <w:t xml:space="preserve">be emitted to move in </w:t>
       </w:r>
       <w:r>
-        <w:t xml:space="preserve">an upward direction with reddish color. As time progresses, </w:t>
+        <w:t xml:space="preserve">an </w:t>
+      </w:r>
+      <w:r>
+        <w:lastRenderedPageBreak/>
+        <w:t xml:space="preserve">upward direction with reddish color. As time progresses, </w:t>
       </w:r>
       <w:r>
         <w:t xml:space="preserve">the </w:t>
       </w:r>
       <w:r>
-        <w:t xml:space="preserve">particle may </w:t>
-      </w:r>
-      <w:r>
-        <w:lastRenderedPageBreak/>
-        <w:t>decrease in size, slow the upward motion, change its color towards yellow</w:t>
+        <w:t>particle may decrease in size, slow the upward motion, change its color towards yellow</w:t>
       </w:r>
       <w:r>
         <w:t xml:space="preserve">, and </w:t>
@@ -737,17 +737,17 @@
         <w:t>project</w:t>
       </w:r>
       <w:r>
-        <w:t>, you will first learn about the support for drawing a particle object. After that, you will examine the details of how to create an actual particle object and define its behaviors.</w:t>
+        <w:t xml:space="preserve">, you will first learn about the support for drawing a particle object. After that, you will examine the details of how to </w:t>
+      </w:r>
+      <w:r>
+        <w:lastRenderedPageBreak/>
+        <w:t>create an actual particle object and define its behaviors.</w:t>
       </w:r>
       <w:r>
         <w:t xml:space="preserve"> </w:t>
       </w:r>
       <w:r>
-        <w:t xml:space="preserve">A particle is a new </w:t>
-      </w:r>
-      <w:r>
-        <w:lastRenderedPageBreak/>
-        <w:t>type of object for your game engine and requires the support</w:t>
+        <w:t>A particle is a new type of object for your game engine and requires the support</w:t>
       </w:r>
       <w:r>
         <w:t xml:space="preserve"> of the </w:t>
@@ -894,7 +894,11 @@
         <w:t xml:space="preserve">previous chapter and supports all of the rigid shape and collision controls. For </w:t>
       </w:r>
       <w:r>
-        <w:t xml:space="preserve">brevity the details of those controls will not be </w:t>
+        <w:t xml:space="preserve">brevity the details of those </w:t>
+      </w:r>
+      <w:r>
+        <w:lastRenderedPageBreak/>
+        <w:t xml:space="preserve">controls will not be </w:t>
       </w:r>
       <w:r>
         <w:t xml:space="preserve">restated </w:t>
@@ -920,7 +924,6 @@
         </w:rPr>
       </w:pPr>
       <w:r>
-        <w:lastRenderedPageBreak/>
         <w:t>Q</w:t>
       </w:r>
       <w:r>
@@ -1518,7 +1521,6 @@
         </w:rPr>
       </w:pPr>
       <w:r>
-        <w:lastRenderedPageBreak/>
         <w:t xml:space="preserve">uniform vec4 uPixelColor;  </w:t>
       </w:r>
     </w:p>
@@ -1870,6 +1872,7 @@
         </w:rPr>
       </w:pPr>
       <w:r>
+        <w:lastRenderedPageBreak/>
         <w:t xml:space="preserve">In the </w:t>
       </w:r>
       <w:proofErr w:type="spellStart"/>
@@ -2051,7 +2054,6 @@
         </w:rPr>
       </w:pPr>
       <w:r>
-        <w:lastRenderedPageBreak/>
         <w:t xml:space="preserve">        }).then(</w:t>
       </w:r>
     </w:p>
@@ -2414,6 +2416,7 @@
         </w:rPr>
       </w:pPr>
       <w:r>
+        <w:lastRenderedPageBreak/>
         <w:t xml:space="preserve">    text.unload(kShadowReceiverFS);</w:t>
       </w:r>
     </w:p>
@@ -2761,11 +2764,7 @@
       </w:r>
       <w:proofErr w:type="spellEnd"/>
       <w:r>
-        <w:t xml:space="preserve"> for the base </w:t>
-      </w:r>
-      <w:r>
-        <w:lastRenderedPageBreak/>
-        <w:t xml:space="preserve">class. Define the </w:t>
+        <w:t xml:space="preserve"> for the base class. Define the </w:t>
       </w:r>
       <w:proofErr w:type="spellStart"/>
       <w:r>
@@ -2905,6 +2904,7 @@
         <w:pStyle w:val="Code"/>
         <w:rPr>
           <w:ins w:id="18" w:author="Kelvin Sung" w:date="2021-08-31T10:15:00Z"/>
+          <w:rFonts w:hint="eastAsia"/>
         </w:rPr>
       </w:pPr>
       <w:r>
@@ -2996,6 +2996,7 @@
         </w:rPr>
       </w:pPr>
       <w:r>
+        <w:lastRenderedPageBreak/>
         <w:t xml:space="preserve">Edit </w:t>
       </w:r>
       <w:r>
@@ -3397,7 +3398,6 @@
         </w:rPr>
       </w:pPr>
       <w:r>
-        <w:lastRenderedPageBreak/>
         <w:t>function cleanUp() {</w:t>
       </w:r>
     </w:p>
@@ -3666,10 +3666,7 @@
       </w:del>
       <w:ins w:id="24" w:author="Kelvin Sung" w:date="2021-08-31T10:20:00Z">
         <w:r>
-          <w:t>include</w:t>
-        </w:r>
-        <w:r>
-          <w:t xml:space="preserve"> </w:t>
+          <w:t xml:space="preserve">include </w:t>
         </w:r>
       </w:ins>
       <w:r>
@@ -3866,8 +3863,18 @@
         <w:pStyle w:val="Heading3"/>
       </w:pPr>
       <w:r>
-        <w:t>Defining the Particle and Particle Game Object</w:t>
-      </w:r>
+        <w:t xml:space="preserve">Defining the Particle and Particle Game </w:t>
+      </w:r>
+      <w:del w:id="27" w:author="Kelvin Sung" w:date="2021-09-03T15:58:00Z">
+        <w:r>
+          <w:delText>Object</w:delText>
+        </w:r>
+      </w:del>
+      <w:ins w:id="28" w:author="Kelvin Sung" w:date="2021-09-03T15:58:00Z">
+        <w:r>
+          <w:t>Classes</w:t>
+        </w:r>
+      </w:ins>
     </w:p>
     <w:p>
       <w:pPr>
@@ -3916,11 +3923,11 @@
           <w:rFonts w:hint="eastAsia"/>
         </w:rPr>
       </w:pPr>
-      <w:bookmarkStart w:id="27" w:name="_Hlk76984508"/>
+      <w:bookmarkStart w:id="29" w:name="_Hlk76984508"/>
       <w:r>
         <w:t xml:space="preserve">Particles are lightweight game objects </w:t>
       </w:r>
-      <w:bookmarkEnd w:id="27"/>
+      <w:bookmarkEnd w:id="29"/>
       <w:r>
         <w:t xml:space="preserve">with simple properties wrapping around </w:t>
       </w:r>
@@ -3985,7 +3992,6 @@
         </w:rPr>
       </w:pPr>
       <w:r>
-        <w:lastRenderedPageBreak/>
         <w:t xml:space="preserve">Begin by creating </w:t>
       </w:r>
       <w:r>
@@ -4057,6 +4063,7 @@
         </w:rPr>
       </w:pPr>
       <w:r>
+        <w:lastRenderedPageBreak/>
         <w:t xml:space="preserve">In </w:t>
       </w:r>
       <w:r>
@@ -4565,6 +4572,7 @@
         </w:rPr>
       </w:pPr>
       <w:r>
+        <w:lastRenderedPageBreak/>
         <w:t xml:space="preserve">    this.mRenderComponent.draw(aCamera);</w:t>
       </w:r>
     </w:p>
@@ -4617,7 +4625,6 @@
         </w:rPr>
       </w:pPr>
       <w:r>
-        <w:lastRenderedPageBreak/>
         <w:t xml:space="preserve">    debugDraw.drawCrossMarker(aCamera, this.getPosition(), size[0] * kSizeFactor, [0, 1, 0, 1]);</w:t>
       </w:r>
     </w:p>
@@ -4993,6 +5000,7 @@
         <w:pStyle w:val="Heading4"/>
       </w:pPr>
       <w:r>
+        <w:lastRenderedPageBreak/>
         <w:t xml:space="preserve">Creating the </w:t>
       </w:r>
       <w:proofErr w:type="spellStart"/>
@@ -5231,7 +5239,6 @@
         </w:rPr>
       </w:pPr>
       <w:r>
-        <w:lastRenderedPageBreak/>
         <w:t>import GameObjectSet from "../game_objects/game_object_set.js";</w:t>
       </w:r>
     </w:p>
@@ -5353,7 +5360,8 @@
           <w:numId w:val="17"/>
         </w:numPr>
         <w:rPr>
-          <w:ins w:id="28" w:author="Kelvin Sung" w:date="2021-08-31T10:28:00Z"/>
+          <w:ins w:id="30" w:author="Kelvin Sung" w:date="2021-08-31T10:28:00Z"/>
+          <w:rFonts w:hint="eastAsia"/>
         </w:rPr>
       </w:pPr>
       <w:r>
@@ -5395,7 +5403,7 @@
         <w:rPr>
           <w:rFonts w:hint="eastAsia"/>
         </w:rPr>
-        <w:pPrChange w:id="29" w:author="Kelvin Sung" w:date="2021-08-31T10:29:00Z">
+        <w:pPrChange w:id="31" w:author="Kelvin Sung" w:date="2021-08-31T10:29:00Z">
           <w:pPr>
             <w:pStyle w:val="NumList"/>
             <w:numPr>
@@ -5404,7 +5412,7 @@
           </w:pPr>
         </w:pPrChange>
       </w:pPr>
-      <w:ins w:id="30" w:author="Kelvin Sung" w:date="2021-08-31T10:30:00Z">
+      <w:ins w:id="32" w:author="Kelvin Sung" w:date="2021-08-31T10:30:00Z">
         <w:r>
           <w:rPr>
             <w:b/>
@@ -5522,6 +5530,7 @@
         </w:rPr>
       </w:pPr>
       <w:r>
+        <w:lastRenderedPageBreak/>
         <w:t xml:space="preserve">    draw(aCamera) {</w:t>
       </w:r>
     </w:p>
@@ -5705,7 +5714,6 @@
         </w:rPr>
       </w:pPr>
       <w:r>
-        <w:lastRenderedPageBreak/>
         <w:t xml:space="preserve">        super.update();</w:t>
       </w:r>
     </w:p>
@@ -5833,12 +5841,12 @@
       <w:pPr>
         <w:pStyle w:val="Heading3"/>
       </w:pPr>
-      <w:bookmarkStart w:id="31" w:name="_Hlk74150496"/>
+      <w:bookmarkStart w:id="33" w:name="_Hlk74150496"/>
       <w:r>
         <w:t>Testing the Particle System</w:t>
       </w:r>
     </w:p>
-    <w:bookmarkEnd w:id="31"/>
+    <w:bookmarkEnd w:id="33"/>
     <w:p>
       <w:pPr>
         <w:pStyle w:val="BodyTextFirst"/>
@@ -6015,6 +6023,7 @@
         </w:rPr>
       </w:pPr>
       <w:r>
+        <w:lastRenderedPageBreak/>
         <w:t xml:space="preserve">    p.setColor([1, 0, 0, 1]);</w:t>
       </w:r>
     </w:p>
@@ -6327,148 +6336,145 @@
         <w:t>. Particle systems utilize large numbers of similar particles</w:t>
       </w:r>
       <w:r>
-        <w:t xml:space="preserve"> with </w:t>
-      </w:r>
+        <w:t xml:space="preserve"> with slight differences</w:t>
+      </w:r>
+      <w:r>
+        <w:t xml:space="preserve"> to build and convey the desired visual effect. It is </w:t>
+      </w:r>
+      <w:r>
+        <w:t xml:space="preserve">often </w:t>
+      </w:r>
+      <w:r>
+        <w:t xml:space="preserve">important to avoid </w:t>
+      </w:r>
+      <w:r>
+        <w:t xml:space="preserve">any </w:t>
+      </w:r>
+      <w:r>
+        <w:t xml:space="preserve">patterns </w:t>
+      </w:r>
+      <w:r>
+        <w:t>by</w:t>
+      </w:r>
+      <w:r>
+        <w:t xml:space="preserve"> us</w:t>
+      </w:r>
+      <w:r>
+        <w:t>ing</w:t>
+      </w:r>
+      <w:r>
+        <w:t xml:space="preserve"> randomness</w:t>
+      </w:r>
+      <w:r>
+        <w:t>.</w:t>
+      </w:r>
+      <w:r>
+        <w:t xml:space="preserve"> Second, there are many seemingly arbitrary numbers used in the configuration, such as setting the life of the particle to be between 30 and 230 or setting the final red component to a number between 3.5 and 4.5. This</w:t>
+      </w:r>
+      <w:r>
+        <w:t xml:space="preserve"> is unfortunately</w:t>
+      </w:r>
+      <w:r>
+        <w:t xml:space="preserve"> the nature of working with particle systems</w:t>
+      </w:r>
+      <w:r>
+        <w:t>.</w:t>
+      </w:r>
+      <w:r>
+        <w:t xml:space="preserve"> </w:t>
+      </w:r>
+      <w:r>
+        <w:t>T</w:t>
+      </w:r>
+      <w:r>
+        <w:t xml:space="preserve">here </w:t>
+      </w:r>
+      <w:r>
+        <w:t xml:space="preserve">is </w:t>
+      </w:r>
+      <w:r>
+        <w:t xml:space="preserve">often </w:t>
+      </w:r>
+      <w:r>
+        <w:t xml:space="preserve">quite a bit of ad hoc </w:t>
+      </w:r>
+      <w:r>
+        <w:t>experimentation</w:t>
+      </w:r>
+      <w:r>
+        <w:t xml:space="preserve">. Commercial game engines typically alleviate this difficulty by releasing a collection of preset values for their particle systems. In this way, game designers can fine-tune specific desired effects by </w:t>
+      </w:r>
+      <w:r>
+        <w:t>adjusting</w:t>
+      </w:r>
+      <w:r>
+        <w:t xml:space="preserve"> </w:t>
+      </w:r>
+      <w:r>
+        <w:t>the provided presets.</w:t>
+      </w:r>
+    </w:p>
+    <w:p>
+      <w:pPr>
+        <w:pStyle w:val="Heading3"/>
+      </w:pPr>
+      <w:r>
+        <w:t>Observations</w:t>
+      </w:r>
+    </w:p>
+    <w:p>
+      <w:pPr>
+        <w:pStyle w:val="BodyTextFirst"/>
+        <w:rPr>
+          <w:rFonts w:hint="eastAsia"/>
+        </w:rPr>
+      </w:pPr>
+      <w:r>
+        <w:t xml:space="preserve">Run the project and press the </w:t>
+      </w:r>
+      <w:r>
+        <w:t>Q</w:t>
+      </w:r>
+      <w:r>
+        <w:t xml:space="preserve"> key to observe the generated particles. It appears as though there is combustion occurring underneath the mouse pointer. Hold the </w:t>
+      </w:r>
+      <w:r>
+        <w:t>Q</w:t>
+      </w:r>
+      <w:r>
+        <w:t xml:space="preserve"> key and move the mouse pointer around slowly to observe the combustion</w:t>
+      </w:r>
+      <w:r>
+        <w:t xml:space="preserve"> </w:t>
+      </w:r>
+      <w:r>
+        <w:t>as though there is an engine generating flames</w:t>
+      </w:r>
+      <w:r>
+        <w:t xml:space="preserve"> beneath the mouse</w:t>
+      </w:r>
+      <w:r>
+        <w:t xml:space="preserve">. </w:t>
+      </w:r>
+      <w:r>
+        <w:t>Type the E key to toggle the drawing of individual particle position</w:t>
+      </w:r>
+      <w:r>
+        <w:t>s</w:t>
+      </w:r>
+      <w:r>
+        <w:t xml:space="preserve">. Now you can observe a green-X marking the position of each of the generated particles. </w:t>
+      </w:r>
+    </w:p>
+    <w:p>
+      <w:pPr>
+        <w:pStyle w:val="BodyTextCont"/>
+        <w:rPr>
+          <w:rFonts w:hint="eastAsia"/>
+        </w:rPr>
+      </w:pPr>
       <w:r>
         <w:lastRenderedPageBreak/>
-        <w:t>slight differences</w:t>
-      </w:r>
-      <w:r>
-        <w:t xml:space="preserve"> to build and convey the desired visual effect. It is </w:t>
-      </w:r>
-      <w:r>
-        <w:t xml:space="preserve">often </w:t>
-      </w:r>
-      <w:r>
-        <w:t xml:space="preserve">important to avoid </w:t>
-      </w:r>
-      <w:r>
-        <w:t xml:space="preserve">any </w:t>
-      </w:r>
-      <w:r>
-        <w:t xml:space="preserve">patterns </w:t>
-      </w:r>
-      <w:r>
-        <w:t>by</w:t>
-      </w:r>
-      <w:r>
-        <w:t xml:space="preserve"> us</w:t>
-      </w:r>
-      <w:r>
-        <w:t>ing</w:t>
-      </w:r>
-      <w:r>
-        <w:t xml:space="preserve"> randomness</w:t>
-      </w:r>
-      <w:r>
-        <w:t>.</w:t>
-      </w:r>
-      <w:r>
-        <w:t xml:space="preserve"> Second, there are many seemingly arbitrary numbers used in the configuration, such as setting the life of the particle to be between 30 and 230 or setting the final red component to a number between 3.5 and 4.5. This</w:t>
-      </w:r>
-      <w:r>
-        <w:t xml:space="preserve"> is unfortunately</w:t>
-      </w:r>
-      <w:r>
-        <w:t xml:space="preserve"> the nature of working with particle systems</w:t>
-      </w:r>
-      <w:r>
-        <w:t>.</w:t>
-      </w:r>
-      <w:r>
-        <w:t xml:space="preserve"> </w:t>
-      </w:r>
-      <w:r>
-        <w:t>T</w:t>
-      </w:r>
-      <w:r>
-        <w:t xml:space="preserve">here </w:t>
-      </w:r>
-      <w:r>
-        <w:t xml:space="preserve">is </w:t>
-      </w:r>
-      <w:r>
-        <w:t xml:space="preserve">often </w:t>
-      </w:r>
-      <w:r>
-        <w:t xml:space="preserve">quite a bit of ad hoc </w:t>
-      </w:r>
-      <w:r>
-        <w:t>experimentation</w:t>
-      </w:r>
-      <w:r>
-        <w:t xml:space="preserve">. Commercial game engines typically alleviate this difficulty by releasing a collection of preset values for their particle systems. In this way, game designers can fine-tune specific desired effects by </w:t>
-      </w:r>
-      <w:r>
-        <w:t>adjusting</w:t>
-      </w:r>
-      <w:r>
-        <w:t xml:space="preserve"> </w:t>
-      </w:r>
-      <w:r>
-        <w:t>the provided presets.</w:t>
-      </w:r>
-    </w:p>
-    <w:p>
-      <w:pPr>
-        <w:pStyle w:val="Heading3"/>
-      </w:pPr>
-      <w:r>
-        <w:t>Observations</w:t>
-      </w:r>
-    </w:p>
-    <w:p>
-      <w:pPr>
-        <w:pStyle w:val="BodyTextFirst"/>
-        <w:rPr>
-          <w:rFonts w:hint="eastAsia"/>
-        </w:rPr>
-      </w:pPr>
-      <w:r>
-        <w:t xml:space="preserve">Run the project and press the </w:t>
-      </w:r>
-      <w:r>
-        <w:t>Q</w:t>
-      </w:r>
-      <w:r>
-        <w:t xml:space="preserve"> key to observe the generated particles. It appears as though there is combustion occurring underneath the mouse pointer. Hold the </w:t>
-      </w:r>
-      <w:r>
-        <w:t>Q</w:t>
-      </w:r>
-      <w:r>
-        <w:t xml:space="preserve"> key and move the mouse pointer around slowly to observe the combustion</w:t>
-      </w:r>
-      <w:r>
-        <w:t xml:space="preserve"> </w:t>
-      </w:r>
-      <w:r>
-        <w:t>as though there is an engine generating flames</w:t>
-      </w:r>
-      <w:r>
-        <w:t xml:space="preserve"> beneath the mouse</w:t>
-      </w:r>
-      <w:r>
-        <w:t xml:space="preserve">. </w:t>
-      </w:r>
-      <w:r>
-        <w:t>Type the E key to toggle the drawing of individual particle position</w:t>
-      </w:r>
-      <w:r>
-        <w:t>s</w:t>
-      </w:r>
-      <w:r>
-        <w:t xml:space="preserve">. Now you can observe a green-X marking the position of each of the generated particles. </w:t>
-      </w:r>
-    </w:p>
-    <w:p>
-      <w:pPr>
-        <w:pStyle w:val="BodyTextCont"/>
-        <w:rPr>
-          <w:rFonts w:hint="eastAsia"/>
-        </w:rPr>
-      </w:pPr>
-      <w:r>
         <w:t xml:space="preserve">If you move the mouse pointer </w:t>
       </w:r>
       <w:r>
@@ -6551,7 +6557,7 @@
       <w:r>
         <w:t xml:space="preserve">while </w:t>
       </w:r>
-      <w:del w:id="32" w:author="Kelvin Sung" w:date="2021-08-31T10:35:00Z">
+      <w:del w:id="34" w:author="Kelvin Sung" w:date="2021-08-31T10:35:00Z">
         <w:r>
           <w:delText xml:space="preserve">color </w:delText>
         </w:r>
@@ -6559,7 +6565,7 @@
       <w:r>
         <w:t>changing</w:t>
       </w:r>
-      <w:ins w:id="33" w:author="Kelvin Sung" w:date="2021-08-31T10:35:00Z">
+      <w:ins w:id="35" w:author="Kelvin Sung" w:date="2021-08-31T10:35:00Z">
         <w:r>
           <w:t xml:space="preserve"> </w:t>
         </w:r>
@@ -6727,14 +6733,14 @@
       <w:pPr>
         <w:pStyle w:val="Heading1"/>
       </w:pPr>
-      <w:bookmarkStart w:id="34" w:name="_Hlk74147685"/>
+      <w:bookmarkStart w:id="36" w:name="_Hlk74147685"/>
       <w:r>
         <w:t xml:space="preserve">Particle </w:t>
       </w:r>
       <w:r>
         <w:t>Collision</w:t>
       </w:r>
-      <w:bookmarkEnd w:id="34"/>
+      <w:bookmarkEnd w:id="36"/>
       <w:r>
         <w:t>s</w:t>
       </w:r>
@@ -6777,116 +6783,180 @@
         <w:t xml:space="preserve">. The ability to detect collisions is the foundation for </w:t>
       </w:r>
       <w:r>
+        <w:t>interactions between objects</w:t>
+      </w:r>
+      <w:r>
+        <w:t xml:space="preserve">. For this reason, it is </w:t>
+      </w:r>
+      <w:r>
+        <w:t xml:space="preserve">sometimes </w:t>
+      </w:r>
+      <w:r>
+        <w:t>important to support particle collisions with the other game objects.</w:t>
+      </w:r>
+    </w:p>
+    <w:p>
+      <w:pPr>
+        <w:pStyle w:val="BodyTextCont"/>
+        <w:rPr>
+          <w:rFonts w:hint="eastAsia"/>
+        </w:rPr>
+      </w:pPr>
+      <w:r>
+        <w:t>Since particles are defined only by their positions with no dimension</w:t>
+      </w:r>
+      <w:r>
+        <w:t>s</w:t>
+      </w:r>
+      <w:r>
+        <w:t xml:space="preserve">, </w:t>
+      </w:r>
+      <w:r>
+        <w:t xml:space="preserve">the actual </w:t>
+      </w:r>
+      <w:r>
+        <w:t xml:space="preserve">collision computations can be relatively straightforward. However, there are typically a large number of </w:t>
+      </w:r>
+      <w:r>
+        <w:t xml:space="preserve">particles, as such, the number of collisions to be performed can also be </w:t>
+      </w:r>
+      <w:r>
+        <w:t>numerous</w:t>
+      </w:r>
+      <w:r>
+        <w:t>. As a compromise and optimization in computation</w:t>
+      </w:r>
+      <w:r>
+        <w:t>al</w:t>
+      </w:r>
+      <w:r>
+        <w:t xml:space="preserve"> costs, particles colli</w:t>
+      </w:r>
+      <w:r>
+        <w:t xml:space="preserve">sions can be based on </w:t>
+      </w:r>
+      <w:proofErr w:type="spellStart"/>
+      <w:r>
+        <w:rPr>
+          <w:rStyle w:val="CodeInline"/>
+          <w:rFonts w:hint="eastAsia"/>
+        </w:rPr>
+        <w:t>RigidShape</w:t>
+      </w:r>
+      <w:proofErr w:type="spellEnd"/>
+      <w:r>
+        <w:t xml:space="preserve"> instead of the actual </w:t>
+      </w:r>
+      <w:r>
+        <w:rPr>
+          <w:rStyle w:val="CodeInline"/>
+          <w:rFonts w:hint="eastAsia"/>
+        </w:rPr>
+        <w:t>Renderable</w:t>
+      </w:r>
+      <w:r>
+        <w:t xml:space="preserve"> objects.</w:t>
+      </w:r>
+      <w:r>
+        <w:t xml:space="preserve"> This is s</w:t>
+      </w:r>
+      <w:r>
+        <w:t xml:space="preserve">imilar to the case of the physics component where the actual simulation is </w:t>
+      </w:r>
+      <w:r>
+        <w:t xml:space="preserve">based </w:t>
+      </w:r>
+      <w:r>
+        <w:t xml:space="preserve">on simple rigid shapes in approximating the potentially geometrically complicated </w:t>
+      </w:r>
+      <w:r>
+        <w:rPr>
+          <w:rStyle w:val="CodeInline"/>
+          <w:rFonts w:hint="eastAsia"/>
+        </w:rPr>
+        <w:t>Renderable</w:t>
+      </w:r>
+      <w:r>
+        <w:t xml:space="preserve"> objects.</w:t>
+      </w:r>
+    </w:p>
+    <w:p>
+      <w:pPr>
+        <w:pStyle w:val="Heading2"/>
+      </w:pPr>
+      <w:r>
+        <w:t>The Particle</w:t>
+      </w:r>
+      <w:r>
+        <w:t xml:space="preserve"> Collisions </w:t>
+      </w:r>
+      <w:r>
+        <w:t>Project</w:t>
+      </w:r>
+    </w:p>
+    <w:p>
+      <w:pPr>
+        <w:pStyle w:val="BodyTextFirst"/>
+        <w:rPr>
+          <w:rFonts w:hint="eastAsia"/>
+        </w:rPr>
+      </w:pPr>
+      <w:r>
+        <w:t xml:space="preserve">This project </w:t>
+      </w:r>
+      <w:r>
+        <w:t xml:space="preserve">demonstrates how to </w:t>
+      </w:r>
+      <w:r>
+        <w:t xml:space="preserve">implement a particle collision system that </w:t>
+      </w:r>
+      <w:r>
+        <w:t xml:space="preserve">is capable of </w:t>
+      </w:r>
+      <w:r>
+        <w:t>resolv</w:t>
+      </w:r>
+      <w:r>
+        <w:t>ing</w:t>
+      </w:r>
+      <w:r>
+        <w:t xml:space="preserve"> collisions between particles and the </w:t>
+      </w:r>
+      <w:r>
+        <w:t xml:space="preserve">existing </w:t>
+      </w:r>
+      <w:proofErr w:type="spellStart"/>
+      <w:r>
+        <w:rPr>
+          <w:rStyle w:val="CodeInline"/>
+        </w:rPr>
+        <w:t>Rigid</w:t>
+      </w:r>
+      <w:r>
+        <w:rPr>
+          <w:rStyle w:val="CodeInline"/>
+        </w:rPr>
+        <w:t>Shape</w:t>
+      </w:r>
+      <w:proofErr w:type="spellEnd"/>
+      <w:r>
+        <w:t xml:space="preserve"> objects. </w:t>
+      </w:r>
+      <w:r>
+        <w:t xml:space="preserve">You can see an example of this project running in Figure 10-2. The </w:t>
+      </w:r>
+      <w:r>
         <w:lastRenderedPageBreak/>
-        <w:t>interactions between objects</w:t>
-      </w:r>
-      <w:r>
-        <w:t xml:space="preserve">. For this reason, it is </w:t>
-      </w:r>
-      <w:r>
-        <w:t xml:space="preserve">sometimes </w:t>
-      </w:r>
-      <w:r>
-        <w:t>important to support particle collisions with the other game objects.</w:t>
-      </w:r>
-    </w:p>
-    <w:p>
-      <w:pPr>
-        <w:pStyle w:val="BodyTextCont"/>
-        <w:rPr>
-          <w:rFonts w:hint="eastAsia"/>
-        </w:rPr>
-      </w:pPr>
-      <w:r>
-        <w:t>Since particles are defined only by their positions with no dimension</w:t>
-      </w:r>
-      <w:r>
-        <w:t>s</w:t>
-      </w:r>
-      <w:r>
-        <w:t xml:space="preserve">, </w:t>
-      </w:r>
-      <w:r>
-        <w:t xml:space="preserve">the actual </w:t>
-      </w:r>
-      <w:r>
-        <w:t xml:space="preserve">collision computations can be relatively straightforward. However, there are typically a large number of </w:t>
-      </w:r>
-      <w:r>
-        <w:t xml:space="preserve">particles, as such, the number of collisions to be performed can also be </w:t>
-      </w:r>
-      <w:r>
-        <w:t>numerous</w:t>
-      </w:r>
-      <w:r>
-        <w:t>. As a compromise and optimization in computation</w:t>
-      </w:r>
-      <w:r>
-        <w:t>al</w:t>
-      </w:r>
-      <w:r>
-        <w:t xml:space="preserve"> costs, particles colli</w:t>
-      </w:r>
-      <w:r>
-        <w:t xml:space="preserve">sions can be based on </w:t>
-      </w:r>
-      <w:proofErr w:type="spellStart"/>
-      <w:r>
-        <w:rPr>
-          <w:rStyle w:val="CodeInline"/>
-          <w:rFonts w:hint="eastAsia"/>
-        </w:rPr>
-        <w:t>RigidShape</w:t>
-      </w:r>
-      <w:proofErr w:type="spellEnd"/>
-      <w:r>
-        <w:t xml:space="preserve"> instead of the actual </w:t>
-      </w:r>
-      <w:r>
-        <w:rPr>
-          <w:rStyle w:val="CodeInline"/>
-          <w:rFonts w:hint="eastAsia"/>
-        </w:rPr>
-        <w:t>Renderable</w:t>
-      </w:r>
-      <w:r>
-        <w:t xml:space="preserve"> objects.</w:t>
-      </w:r>
-      <w:r>
-        <w:t xml:space="preserve"> This is s</w:t>
-      </w:r>
-      <w:r>
-        <w:t xml:space="preserve">imilar to the case of the physics component where the actual simulation is </w:t>
-      </w:r>
-      <w:r>
-        <w:t xml:space="preserve">based </w:t>
-      </w:r>
-      <w:r>
-        <w:t xml:space="preserve">on simple rigid shapes in approximating the potentially geometrically complicated </w:t>
-      </w:r>
-      <w:r>
-        <w:rPr>
-          <w:rStyle w:val="CodeInline"/>
-          <w:rFonts w:hint="eastAsia"/>
-        </w:rPr>
-        <w:t>Renderable</w:t>
-      </w:r>
-      <w:r>
-        <w:t xml:space="preserve"> objects.</w:t>
-      </w:r>
-    </w:p>
-    <w:p>
-      <w:pPr>
-        <w:pStyle w:val="Heading2"/>
-      </w:pPr>
-      <w:r>
-        <w:t>The Particle</w:t>
-      </w:r>
-      <w:r>
-        <w:t xml:space="preserve"> Collisions </w:t>
-      </w:r>
-      <w:r>
-        <w:t>Project</w:t>
+        <w:t xml:space="preserve">source code of this project is located in the </w:t>
+      </w:r>
+      <w:r>
+        <w:rPr>
+          <w:rStyle w:val="CodeInline"/>
+        </w:rPr>
+        <w:t>chapter10/10.2.particle_collisions</w:t>
+      </w:r>
+      <w:r>
+        <w:t xml:space="preserve"> folder.</w:t>
       </w:r>
     </w:p>
     <w:p>
@@ -6897,71 +6967,9 @@
         </w:rPr>
       </w:pPr>
       <w:r>
-        <w:t xml:space="preserve">This project </w:t>
-      </w:r>
-      <w:r>
-        <w:t xml:space="preserve">demonstrates how to </w:t>
-      </w:r>
-      <w:r>
-        <w:t xml:space="preserve">implement a particle collision system that </w:t>
-      </w:r>
-      <w:r>
-        <w:t xml:space="preserve">is capable of </w:t>
-      </w:r>
-      <w:r>
-        <w:t>resolv</w:t>
-      </w:r>
-      <w:r>
-        <w:t>ing</w:t>
-      </w:r>
-      <w:r>
-        <w:t xml:space="preserve"> collisions between particles and the </w:t>
-      </w:r>
-      <w:r>
-        <w:t xml:space="preserve">existing </w:t>
-      </w:r>
-      <w:proofErr w:type="spellStart"/>
-      <w:r>
-        <w:rPr>
-          <w:rStyle w:val="CodeInline"/>
-        </w:rPr>
-        <w:t>Rigid</w:t>
-      </w:r>
-      <w:r>
-        <w:rPr>
-          <w:rStyle w:val="CodeInline"/>
-        </w:rPr>
-        <w:t>Shape</w:t>
-      </w:r>
-      <w:proofErr w:type="spellEnd"/>
-      <w:r>
-        <w:t xml:space="preserve"> objects. </w:t>
-      </w:r>
-      <w:r>
-        <w:t xml:space="preserve">You can see an example of this project running in Figure 10-2. The source code of this project is located in the </w:t>
-      </w:r>
-      <w:r>
-        <w:rPr>
-          <w:rStyle w:val="CodeInline"/>
-        </w:rPr>
-        <w:t>chapter10/10.2.particle_collisions</w:t>
-      </w:r>
-      <w:r>
-        <w:t xml:space="preserve"> folder.</w:t>
-      </w:r>
-    </w:p>
-    <w:p>
-      <w:pPr>
-        <w:pStyle w:val="BodyTextFirst"/>
-        <w:rPr>
-          <w:rFonts w:hint="eastAsia"/>
-        </w:rPr>
-      </w:pPr>
-      <w:r>
         <w:rPr>
           <w:noProof/>
         </w:rPr>
-        <w:lastRenderedPageBreak/>
         <w:drawing>
           <wp:inline distT="0" distB="0" distL="0" distR="0" wp14:anchorId="0A495478" wp14:editId="255D403D">
             <wp:extent cx="5481955" cy="4124960"/>
@@ -7167,6 +7175,7 @@
         </w:rPr>
       </w:pPr>
       <w:r>
+        <w:lastRenderedPageBreak/>
         <w:t xml:space="preserve">To build a particle engine component that supports interaction with </w:t>
       </w:r>
       <w:proofErr w:type="spellStart"/>
@@ -7183,7 +7192,6 @@
         <w:pStyle w:val="Heading3"/>
       </w:pPr>
       <w:r>
-        <w:lastRenderedPageBreak/>
         <w:t>Modifying the Particle System</w:t>
       </w:r>
     </w:p>
@@ -7643,6 +7651,7 @@
         </w:rPr>
       </w:pPr>
       <w:r>
+        <w:lastRenderedPageBreak/>
         <w:t xml:space="preserve">    return collision;</w:t>
       </w:r>
     </w:p>
@@ -7707,7 +7716,7 @@
       <w:r>
         <w:t xml:space="preserve"> and </w:t>
       </w:r>
-      <w:ins w:id="35" w:author="Kelvin Sung" w:date="2021-08-31T10:41:00Z">
+      <w:ins w:id="37" w:author="Kelvin Sung" w:date="2021-08-31T10:41:00Z">
         <w:r>
           <w:t xml:space="preserve">a </w:t>
         </w:r>
@@ -7781,7 +7790,6 @@
         </w:rPr>
       </w:pPr>
       <w:r>
-        <w:lastRenderedPageBreak/>
         <w:t>function resolveRectPos(rectShape, particle) {</w:t>
       </w:r>
     </w:p>
@@ -8137,6 +8145,7 @@
         </w:rPr>
       </w:pPr>
       <w:r>
+        <w:lastRenderedPageBreak/>
         <w:t>// pSet: set of particles (ParticleSet)</w:t>
       </w:r>
     </w:p>
@@ -8378,222 +8387,222 @@
         </w:rPr>
       </w:pPr>
       <w:r>
+        <w:t xml:space="preserve">        return false;</w:t>
+      </w:r>
+    </w:p>
+    <w:p>
+      <w:pPr>
+        <w:pStyle w:val="Code"/>
+        <w:rPr>
+          <w:rFonts w:hint="eastAsia"/>
+        </w:rPr>
+      </w:pPr>
+      <w:r>
+        <w:t xml:space="preserve">    for (i=0; i&lt;objSet.size(); i++) {</w:t>
+      </w:r>
+    </w:p>
+    <w:p>
+      <w:pPr>
+        <w:pStyle w:val="Code"/>
+        <w:rPr>
+          <w:rFonts w:hint="eastAsia"/>
+        </w:rPr>
+      </w:pPr>
+      <w:r>
+        <w:t xml:space="preserve">        let rigidShape = objSet.getObjectAt(i).getRigidBody();</w:t>
+      </w:r>
+    </w:p>
+    <w:p>
+      <w:pPr>
+        <w:pStyle w:val="Code"/>
+        <w:rPr>
+          <w:rFonts w:hint="eastAsia"/>
+        </w:rPr>
+      </w:pPr>
+      <w:r>
+        <w:t xml:space="preserve">        for (j = 0; j&lt;pSet.size(); j++) {</w:t>
+      </w:r>
+    </w:p>
+    <w:p>
+      <w:pPr>
+        <w:pStyle w:val="Code"/>
+        <w:rPr>
+          <w:rFonts w:hint="eastAsia"/>
+        </w:rPr>
+      </w:pPr>
+      <w:r>
+        <w:t xml:space="preserve">            if (rigidShape.getType() == "RigidRectangle")</w:t>
+      </w:r>
+    </w:p>
+    <w:p>
+      <w:pPr>
+        <w:pStyle w:val="Code"/>
+        <w:rPr>
+          <w:rFonts w:hint="eastAsia"/>
+        </w:rPr>
+      </w:pPr>
+      <w:r>
+        <w:t xml:space="preserve">                collision = resolveRectPos(rigidShape, pSet.getObjectAt(j)) || collision;</w:t>
+      </w:r>
+    </w:p>
+    <w:p>
+      <w:pPr>
+        <w:pStyle w:val="Code"/>
+        <w:rPr>
+          <w:rFonts w:hint="eastAsia"/>
+        </w:rPr>
+      </w:pPr>
+      <w:r>
+        <w:t xml:space="preserve">            else if (rigidShape.getType() == "RigidCircle")</w:t>
+      </w:r>
+    </w:p>
+    <w:p>
+      <w:pPr>
+        <w:pStyle w:val="Code"/>
+        <w:rPr>
+          <w:rFonts w:hint="eastAsia"/>
+        </w:rPr>
+      </w:pPr>
+      <w:r>
+        <w:t xml:space="preserve">                    collision = resolveCirclePos(rigidShape, pSet.getObjectAt(j)) || collision;</w:t>
+      </w:r>
+    </w:p>
+    <w:p>
+      <w:pPr>
+        <w:pStyle w:val="Code"/>
+        <w:rPr>
+          <w:rFonts w:hint="eastAsia"/>
+        </w:rPr>
+      </w:pPr>
+      <w:r>
+        <w:t xml:space="preserve">        }</w:t>
+      </w:r>
+    </w:p>
+    <w:p>
+      <w:pPr>
+        <w:pStyle w:val="Code"/>
+        <w:rPr>
+          <w:rFonts w:hint="eastAsia"/>
+        </w:rPr>
+      </w:pPr>
+      <w:r>
+        <w:t xml:space="preserve">    }</w:t>
+      </w:r>
+    </w:p>
+    <w:p>
+      <w:pPr>
+        <w:pStyle w:val="Code"/>
+        <w:rPr>
+          <w:rFonts w:hint="eastAsia"/>
+        </w:rPr>
+      </w:pPr>
+      <w:r>
+        <w:t xml:space="preserve">    return collision;</w:t>
+      </w:r>
+    </w:p>
+    <w:p>
+      <w:pPr>
+        <w:pStyle w:val="Code"/>
+        <w:rPr>
+          <w:rFonts w:hint="eastAsia"/>
+        </w:rPr>
+      </w:pPr>
+      <w:r>
+        <w:t>}</w:t>
+      </w:r>
+    </w:p>
+    <w:p>
+      <w:pPr>
+        <w:pStyle w:val="NumList"/>
+        <w:rPr>
+          <w:rFonts w:hint="eastAsia"/>
+        </w:rPr>
+      </w:pPr>
+      <w:r>
+        <w:t>L</w:t>
+      </w:r>
+      <w:r>
+        <w:t>astly</w:t>
+      </w:r>
+      <w:r>
+        <w:t>,</w:t>
+      </w:r>
+      <w:r>
+        <w:t xml:space="preserve"> remember to export</w:t>
+      </w:r>
+      <w:r>
+        <w:t xml:space="preserve"> the newly defined functions.</w:t>
+      </w:r>
+    </w:p>
+    <w:p>
+      <w:pPr>
+        <w:pStyle w:val="Code"/>
+        <w:rPr>
+          <w:rFonts w:hint="eastAsia"/>
+        </w:rPr>
+      </w:pPr>
+      <w:r>
+        <w:t>export {</w:t>
+      </w:r>
+      <w:r>
+        <w:rPr>
+          <w:rStyle w:val="CodeBold"/>
+          <w:rFonts w:hint="eastAsia"/>
+        </w:rPr>
+        <w:t>init</w:t>
+      </w:r>
+      <w:r>
+        <w:t>,</w:t>
+      </w:r>
+    </w:p>
+    <w:p>
+      <w:pPr>
+        <w:pStyle w:val="Code"/>
+        <w:rPr>
+          <w:rFonts w:hint="eastAsia"/>
+        </w:rPr>
+      </w:pPr>
+      <w:r>
+        <w:t xml:space="preserve">        getSystemAcceleration, setSystemAcceleration, </w:t>
+      </w:r>
+    </w:p>
+    <w:p>
+      <w:pPr>
+        <w:pStyle w:val="Code"/>
+        <w:rPr>
+          <w:rFonts w:hint="eastAsia"/>
+        </w:rPr>
+      </w:pPr>
+      <w:r>
+        <w:t xml:space="preserve">        </w:t>
+      </w:r>
+      <w:r>
+        <w:rPr>
+          <w:rStyle w:val="CodeBold"/>
+          <w:rFonts w:hint="eastAsia"/>
+        </w:rPr>
+        <w:t>resolveRigidShapeCollision</w:t>
+      </w:r>
+      <w:r>
+        <w:t xml:space="preserve">, </w:t>
+      </w:r>
+      <w:r>
+        <w:rPr>
+          <w:rStyle w:val="CodeBold"/>
+          <w:rFonts w:hint="eastAsia"/>
+        </w:rPr>
+        <w:t>resolveRigidShapeSetCollision</w:t>
+      </w:r>
+      <w:r>
+        <w:t>}</w:t>
+      </w:r>
+    </w:p>
+    <w:p>
+      <w:pPr>
+        <w:pStyle w:val="Heading3"/>
+      </w:pPr>
+      <w:r>
         <w:lastRenderedPageBreak/>
-        <w:t xml:space="preserve">        return false;</w:t>
-      </w:r>
-    </w:p>
-    <w:p>
-      <w:pPr>
-        <w:pStyle w:val="Code"/>
-        <w:rPr>
-          <w:rFonts w:hint="eastAsia"/>
-        </w:rPr>
-      </w:pPr>
-      <w:r>
-        <w:t xml:space="preserve">    for (i=0; i&lt;objSet.size(); i++) {</w:t>
-      </w:r>
-    </w:p>
-    <w:p>
-      <w:pPr>
-        <w:pStyle w:val="Code"/>
-        <w:rPr>
-          <w:rFonts w:hint="eastAsia"/>
-        </w:rPr>
-      </w:pPr>
-      <w:r>
-        <w:t xml:space="preserve">        let rigidShape = objSet.getObjectAt(i).getRigidBody();</w:t>
-      </w:r>
-    </w:p>
-    <w:p>
-      <w:pPr>
-        <w:pStyle w:val="Code"/>
-        <w:rPr>
-          <w:rFonts w:hint="eastAsia"/>
-        </w:rPr>
-      </w:pPr>
-      <w:r>
-        <w:t xml:space="preserve">        for (j = 0; j&lt;pSet.size(); j++) {</w:t>
-      </w:r>
-    </w:p>
-    <w:p>
-      <w:pPr>
-        <w:pStyle w:val="Code"/>
-        <w:rPr>
-          <w:rFonts w:hint="eastAsia"/>
-        </w:rPr>
-      </w:pPr>
-      <w:r>
-        <w:t xml:space="preserve">            if (rigidShape.getType() == "RigidRectangle")</w:t>
-      </w:r>
-    </w:p>
-    <w:p>
-      <w:pPr>
-        <w:pStyle w:val="Code"/>
-        <w:rPr>
-          <w:rFonts w:hint="eastAsia"/>
-        </w:rPr>
-      </w:pPr>
-      <w:r>
-        <w:t xml:space="preserve">                collision = resolveRectPos(rigidShape, pSet.getObjectAt(j)) || collision;</w:t>
-      </w:r>
-    </w:p>
-    <w:p>
-      <w:pPr>
-        <w:pStyle w:val="Code"/>
-        <w:rPr>
-          <w:rFonts w:hint="eastAsia"/>
-        </w:rPr>
-      </w:pPr>
-      <w:r>
-        <w:t xml:space="preserve">            else if (rigidShape.getType() == "RigidCircle")</w:t>
-      </w:r>
-    </w:p>
-    <w:p>
-      <w:pPr>
-        <w:pStyle w:val="Code"/>
-        <w:rPr>
-          <w:rFonts w:hint="eastAsia"/>
-        </w:rPr>
-      </w:pPr>
-      <w:r>
-        <w:t xml:space="preserve">                    collision = resolveCirclePos(rigidShape, pSet.getObjectAt(j)) || collision;</w:t>
-      </w:r>
-    </w:p>
-    <w:p>
-      <w:pPr>
-        <w:pStyle w:val="Code"/>
-        <w:rPr>
-          <w:rFonts w:hint="eastAsia"/>
-        </w:rPr>
-      </w:pPr>
-      <w:r>
-        <w:t xml:space="preserve">        }</w:t>
-      </w:r>
-    </w:p>
-    <w:p>
-      <w:pPr>
-        <w:pStyle w:val="Code"/>
-        <w:rPr>
-          <w:rFonts w:hint="eastAsia"/>
-        </w:rPr>
-      </w:pPr>
-      <w:r>
-        <w:t xml:space="preserve">    }</w:t>
-      </w:r>
-    </w:p>
-    <w:p>
-      <w:pPr>
-        <w:pStyle w:val="Code"/>
-        <w:rPr>
-          <w:rFonts w:hint="eastAsia"/>
-        </w:rPr>
-      </w:pPr>
-      <w:r>
-        <w:t xml:space="preserve">    return collision;</w:t>
-      </w:r>
-    </w:p>
-    <w:p>
-      <w:pPr>
-        <w:pStyle w:val="Code"/>
-        <w:rPr>
-          <w:rFonts w:hint="eastAsia"/>
-        </w:rPr>
-      </w:pPr>
-      <w:r>
-        <w:t>}</w:t>
-      </w:r>
-    </w:p>
-    <w:p>
-      <w:pPr>
-        <w:pStyle w:val="NumList"/>
-        <w:rPr>
-          <w:rFonts w:hint="eastAsia"/>
-        </w:rPr>
-      </w:pPr>
-      <w:r>
-        <w:t>L</w:t>
-      </w:r>
-      <w:r>
-        <w:t>astly</w:t>
-      </w:r>
-      <w:r>
-        <w:t>,</w:t>
-      </w:r>
-      <w:r>
-        <w:t xml:space="preserve"> remember to export</w:t>
-      </w:r>
-      <w:r>
-        <w:t xml:space="preserve"> the newly defined functions.</w:t>
-      </w:r>
-    </w:p>
-    <w:p>
-      <w:pPr>
-        <w:pStyle w:val="Code"/>
-        <w:rPr>
-          <w:rFonts w:hint="eastAsia"/>
-        </w:rPr>
-      </w:pPr>
-      <w:r>
-        <w:t>export {</w:t>
-      </w:r>
-      <w:r>
-        <w:rPr>
-          <w:rStyle w:val="CodeBold"/>
-          <w:rFonts w:hint="eastAsia"/>
-        </w:rPr>
-        <w:t>init</w:t>
-      </w:r>
-      <w:r>
-        <w:t>,</w:t>
-      </w:r>
-    </w:p>
-    <w:p>
-      <w:pPr>
-        <w:pStyle w:val="Code"/>
-        <w:rPr>
-          <w:rFonts w:hint="eastAsia"/>
-        </w:rPr>
-      </w:pPr>
-      <w:r>
-        <w:t xml:space="preserve">        getSystemAcceleration, setSystemAcceleration, </w:t>
-      </w:r>
-    </w:p>
-    <w:p>
-      <w:pPr>
-        <w:pStyle w:val="Code"/>
-        <w:rPr>
-          <w:rFonts w:hint="eastAsia"/>
-        </w:rPr>
-      </w:pPr>
-      <w:r>
-        <w:t xml:space="preserve">        </w:t>
-      </w:r>
-      <w:r>
-        <w:rPr>
-          <w:rStyle w:val="CodeBold"/>
-          <w:rFonts w:hint="eastAsia"/>
-        </w:rPr>
-        <w:t>resolveRigidShapeCollision</w:t>
-      </w:r>
-      <w:r>
-        <w:t xml:space="preserve">, </w:t>
-      </w:r>
-      <w:r>
-        <w:rPr>
-          <w:rStyle w:val="CodeBold"/>
-          <w:rFonts w:hint="eastAsia"/>
-        </w:rPr>
-        <w:t>resolveRigidShapeSetCollision</w:t>
-      </w:r>
-      <w:r>
-        <w:t>}</w:t>
-      </w:r>
-    </w:p>
-    <w:p>
-      <w:pPr>
-        <w:pStyle w:val="Heading3"/>
-      </w:pPr>
-      <w:r>
         <w:t>Initializing the Particle System</w:t>
       </w:r>
     </w:p>
@@ -8769,7 +8778,7 @@
           <w:rFonts w:hint="eastAsia"/>
         </w:rPr>
       </w:pPr>
-      <w:bookmarkStart w:id="36" w:name="_Hlk74146892"/>
+      <w:bookmarkStart w:id="38" w:name="_Hlk74146892"/>
       <w:r>
         <w:t>async function start(scene) {</w:t>
       </w:r>
@@ -8968,12 +8977,12 @@
       <w:r>
         <w:t xml:space="preserve"> </w:t>
       </w:r>
-      <w:del w:id="37" w:author="Kelvin Sung" w:date="2021-08-31T10:58:00Z">
+      <w:del w:id="39" w:author="Kelvin Sung" w:date="2021-08-31T10:58:00Z">
         <w:r>
           <w:delText xml:space="preserve">must be </w:delText>
         </w:r>
       </w:del>
-      <w:ins w:id="38" w:author="Kelvin Sung" w:date="2021-08-31T10:58:00Z">
+      <w:ins w:id="40" w:author="Kelvin Sung" w:date="2021-08-31T10:58:00Z">
         <w:r>
           <w:t xml:space="preserve">is </w:t>
         </w:r>
@@ -9096,6 +9105,7 @@
         </w:rPr>
       </w:pPr>
       <w:r>
+        <w:lastRenderedPageBreak/>
         <w:t>}</w:t>
       </w:r>
     </w:p>
@@ -9242,7 +9252,7 @@
         <w:t>Particle Emitters</w:t>
       </w:r>
     </w:p>
-    <w:bookmarkEnd w:id="36"/>
+    <w:bookmarkEnd w:id="38"/>
     <w:p>
       <w:pPr>
         <w:pStyle w:val="BodyTextFirst"/>
@@ -9300,30 +9310,27 @@
         <w:t>particle emission</w:t>
       </w:r>
       <w:r>
-        <w:t xml:space="preserve"> over time. You can see an example of this </w:t>
-      </w:r>
-      <w:r>
+        <w:t xml:space="preserve"> over time. You can see an example of this project running in Figure 10-3. The source code of this project is located in the </w:t>
+      </w:r>
+      <w:r>
+        <w:rPr>
+          <w:rStyle w:val="CodeInline"/>
+        </w:rPr>
+        <w:t>chapter10/10.3.particle_emitters</w:t>
+      </w:r>
+      <w:r>
+        <w:t xml:space="preserve"> folder.</w:t>
+      </w:r>
+    </w:p>
+    <w:p>
+      <w:pPr>
+        <w:pStyle w:val="Figure"/>
+      </w:pPr>
+      <w:r>
+        <w:rPr>
+          <w:noProof/>
+        </w:rPr>
         <w:lastRenderedPageBreak/>
-        <w:t xml:space="preserve">project running in Figure 10-3. The source code of this project is located in the </w:t>
-      </w:r>
-      <w:r>
-        <w:rPr>
-          <w:rStyle w:val="CodeInline"/>
-        </w:rPr>
-        <w:t>chapter10/10.3.particle_emitters</w:t>
-      </w:r>
-      <w:r>
-        <w:t xml:space="preserve"> folder.</w:t>
-      </w:r>
-    </w:p>
-    <w:p>
-      <w:pPr>
-        <w:pStyle w:val="Figure"/>
-      </w:pPr>
-      <w:r>
-        <w:rPr>
-          <w:noProof/>
-        </w:rPr>
         <w:drawing>
           <wp:inline distT="0" distB="0" distL="0" distR="0" wp14:anchorId="6AAEF863" wp14:editId="2B8412FB">
             <wp:extent cx="5481955" cy="4124960"/>
@@ -9506,8 +9513,20 @@
       </w:r>
       <w:proofErr w:type="spellEnd"/>
       <w:r>
-        <w:t xml:space="preserve"> Object</w:t>
-      </w:r>
+        <w:t xml:space="preserve"> </w:t>
+      </w:r>
+      <w:del w:id="41" w:author="Kelvin Sung" w:date="2021-09-03T15:59:00Z">
+        <w:r>
+          <w:delText>Object</w:delText>
+        </w:r>
+      </w:del>
+      <w:ins w:id="42" w:author="Kelvin Sung" w:date="2021-09-03T15:59:00Z">
+        <w:r>
+          <w:t>Class</w:t>
+        </w:r>
+      </w:ins>
+      <w:bookmarkStart w:id="43" w:name="_GoBack"/>
+      <w:bookmarkEnd w:id="43"/>
     </w:p>
     <w:p>
       <w:pPr>
@@ -9908,12 +9927,12 @@
       <w:r>
         <w:t xml:space="preserve">Define a function to return the </w:t>
       </w:r>
-      <w:ins w:id="39" w:author="Kelvin Sung" w:date="2021-08-31T11:07:00Z">
+      <w:ins w:id="44" w:author="Kelvin Sung" w:date="2021-08-31T11:07:00Z">
         <w:r>
           <w:t xml:space="preserve">current </w:t>
         </w:r>
       </w:ins>
-      <w:del w:id="40" w:author="Kelvin Sung" w:date="2021-08-31T11:06:00Z">
+      <w:del w:id="45" w:author="Kelvin Sung" w:date="2021-08-31T11:06:00Z">
         <w:r>
           <w:delText xml:space="preserve">functioning </w:delText>
         </w:r>
@@ -9921,12 +9940,12 @@
       <w:r>
         <w:t xml:space="preserve">status </w:t>
       </w:r>
-      <w:del w:id="41" w:author="Kelvin Sung" w:date="2021-08-31T11:07:00Z">
+      <w:del w:id="46" w:author="Kelvin Sung" w:date="2021-08-31T11:07:00Z">
         <w:r>
           <w:delText xml:space="preserve">for </w:delText>
         </w:r>
       </w:del>
-      <w:ins w:id="42" w:author="Kelvin Sung" w:date="2021-08-31T11:07:00Z">
+      <w:ins w:id="47" w:author="Kelvin Sung" w:date="2021-08-31T11:07:00Z">
         <w:r>
           <w:t xml:space="preserve">of </w:t>
         </w:r>
@@ -9954,6 +9973,7 @@
         </w:rPr>
       </w:pPr>
       <w:r>
+        <w:lastRenderedPageBreak/>
         <w:t xml:space="preserve">Create a function to actually </w:t>
       </w:r>
       <w:r>
@@ -9987,22 +10007,22 @@
       <w:r>
         <w:t xml:space="preserve"> callback function. With this design, </w:t>
       </w:r>
-      <w:ins w:id="43" w:author="Kelvin Sung" w:date="2021-08-31T11:08:00Z">
+      <w:ins w:id="48" w:author="Kelvin Sung" w:date="2021-08-31T11:08:00Z">
         <w:r>
           <w:t>it is unlikely to encou</w:t>
         </w:r>
       </w:ins>
-      <w:ins w:id="44" w:author="Kelvin Sung" w:date="2021-08-31T11:09:00Z">
+      <w:ins w:id="49" w:author="Kelvin Sung" w:date="2021-08-31T11:09:00Z">
         <w:r>
           <w:t xml:space="preserve">nter </w:t>
         </w:r>
       </w:ins>
-      <w:del w:id="45" w:author="Kelvin Sung" w:date="2021-08-31T11:09:00Z">
+      <w:del w:id="50" w:author="Kelvin Sung" w:date="2021-08-31T11:09:00Z">
         <w:r>
           <w:delText xml:space="preserve">there </w:delText>
         </w:r>
       </w:del>
-      <w:del w:id="46" w:author="Kelvin Sung" w:date="2021-08-31T11:08:00Z">
+      <w:del w:id="51" w:author="Kelvin Sung" w:date="2021-08-31T11:08:00Z">
         <w:r>
           <w:delText xml:space="preserve">would be no </w:delText>
         </w:r>
@@ -10036,7 +10056,6 @@
         </w:rPr>
       </w:pPr>
       <w:r>
-        <w:lastRenderedPageBreak/>
         <w:t xml:space="preserve">    emitParticles(pSet) {</w:t>
       </w:r>
     </w:p>
@@ -10436,6 +10455,7 @@
         </w:rPr>
       </w:pPr>
       <w:r>
+        <w:lastRenderedPageBreak/>
         <w:t xml:space="preserve">Define a function for instantiating a new emitter. Take note of the </w:t>
       </w:r>
       <w:proofErr w:type="spellStart"/>
@@ -10600,7 +10620,6 @@
         </w:rPr>
       </w:pPr>
       <w:r>
-        <w:lastRenderedPageBreak/>
         <w:t xml:space="preserve">        obj = this.getObjectAt(i);</w:t>
       </w:r>
     </w:p>
@@ -11037,6 +11056,7 @@
         <w:pStyle w:val="Heading3"/>
       </w:pPr>
       <w:r>
+        <w:lastRenderedPageBreak/>
         <w:t>Observations</w:t>
       </w:r>
     </w:p>
@@ -11255,40 +11275,242 @@
         </w:rPr>
       </w:pPr>
       <w:r>
+        <w:t xml:space="preserve">allowing the position of the emitter to change over time, e.g., attaching the emitter to the </w:t>
+      </w:r>
+      <w:r>
+        <w:t xml:space="preserve">end </w:t>
+      </w:r>
+      <w:r>
+        <w:t>of a rocket</w:t>
+      </w:r>
+    </w:p>
+    <w:p>
+      <w:pPr>
+        <w:pStyle w:val="Bullet"/>
+        <w:rPr>
+          <w:rFonts w:hint="eastAsia"/>
+        </w:rPr>
+      </w:pPr>
+      <w:r>
+        <w:rPr>
+          <w:rFonts w:hint="eastAsia"/>
+        </w:rPr>
+        <w:t>allowing emitter to affect the properties of the created particles, e.g., changing the acceleration o</w:t>
+      </w:r>
+      <w:r>
+        <w:rPr>
+          <w:rFonts w:hint="eastAsia"/>
+        </w:rPr>
+        <w:t>r</w:t>
+      </w:r>
+      <w:r>
+        <w:rPr>
+          <w:rFonts w:hint="eastAsia"/>
+        </w:rPr>
+        <w:t xml:space="preserve"> velocity of all created particles to simulate wind effects </w:t>
+      </w:r>
+    </w:p>
+    <w:p>
+      <w:pPr>
+        <w:pStyle w:val="BodyTextCont"/>
+        <w:rPr>
+          <w:rFonts w:hint="eastAsia"/>
+        </w:rPr>
+      </w:pPr>
+      <w:r>
+        <w:t>Based on the simple and yet flexible particle system you have implemented, you can now experiment with all these ideas</w:t>
+      </w:r>
+      <w:r>
+        <w:t xml:space="preserve"> in a straightforward manner.</w:t>
+      </w:r>
+    </w:p>
+    <w:p>
+      <w:pPr>
+        <w:pStyle w:val="Heading1"/>
+      </w:pPr>
+      <w:r>
+        <w:t>Summary</w:t>
+      </w:r>
+    </w:p>
+    <w:p>
+      <w:pPr>
+        <w:pStyle w:val="BodyTextFirst"/>
+        <w:rPr>
+          <w:rFonts w:hint="eastAsia"/>
+        </w:rPr>
+      </w:pPr>
+      <w:r>
+        <w:t>There are three simple takeaways from this chapter. First, y</w:t>
+      </w:r>
+      <w:r>
+        <w:t xml:space="preserve">ou have learned </w:t>
+      </w:r>
+      <w:r>
+        <w:t xml:space="preserve">that particles, positions with an appropriate texture and no dimensions, can be useful in describing interesting </w:t>
+      </w:r>
+      <w:r>
+        <w:t xml:space="preserve">physical </w:t>
+      </w:r>
+      <w:r>
+        <w:t xml:space="preserve">effects. </w:t>
+      </w:r>
+      <w:r>
+        <w:t>Second, t</w:t>
+      </w:r>
+      <w:r>
+        <w:t xml:space="preserve">he capability to collide and interact with other objects assist the integration and placement of particles in game scenes. </w:t>
+      </w:r>
+      <w:r>
+        <w:t xml:space="preserve">And lastly, in order to achieve the appearance of familiar physical effects, the emitting of particles should persist over some period of time. </w:t>
+      </w:r>
+    </w:p>
+    <w:p>
+      <w:pPr>
+        <w:pStyle w:val="BodyTextCont"/>
+        <w:rPr>
+          <w:rFonts w:hint="eastAsia"/>
+        </w:rPr>
+      </w:pPr>
+      <w:r>
+        <w:t xml:space="preserve">You have developed a simple and yet flexible particle systems to support the </w:t>
+      </w:r>
+      <w:r>
+        <w:t xml:space="preserve">consistent </w:t>
+      </w:r>
+      <w:r>
+        <w:t xml:space="preserve">management of </w:t>
+      </w:r>
+      <w:r>
+        <w:t xml:space="preserve">individual </w:t>
+      </w:r>
+      <w:r>
+        <w:t>particles</w:t>
+      </w:r>
+      <w:r>
+        <w:t xml:space="preserve"> and the</w:t>
+      </w:r>
+      <w:r>
+        <w:t>ir</w:t>
+      </w:r>
+      <w:r>
+        <w:t xml:space="preserve"> emitters</w:t>
+      </w:r>
+      <w:r>
+        <w:t>. You</w:t>
+      </w:r>
+      <w:r>
+        <w:t>r</w:t>
+      </w:r>
+      <w:r>
+        <w:t xml:space="preserve"> system is simple because it </w:t>
+      </w:r>
+      <w:r>
+        <w:t>consists of</w:t>
+      </w:r>
+      <w:r>
+        <w:t xml:space="preserve"> a single component</w:t>
+      </w:r>
+      <w:r>
+        <w:t>,</w:t>
+      </w:r>
+      <w:r>
+        <w:t xml:space="preserve"> defined in </w:t>
+      </w:r>
+      <w:r>
+        <w:rPr>
+          <w:rStyle w:val="CodeInline"/>
+          <w:rFonts w:hint="eastAsia"/>
+        </w:rPr>
+        <w:t>particle_system.js</w:t>
+      </w:r>
+      <w:r>
+        <w:t xml:space="preserve">, with </w:t>
+      </w:r>
+      <w:r>
+        <w:t xml:space="preserve">only </w:t>
+      </w:r>
+      <w:r>
+        <w:t xml:space="preserve">three </w:t>
+      </w:r>
+      <w:r>
+        <w:t xml:space="preserve">simple </w:t>
+      </w:r>
+      <w:r>
+        <w:t xml:space="preserve">supporting classes defined in the </w:t>
+      </w:r>
+      <w:proofErr w:type="spellStart"/>
+      <w:r>
+        <w:rPr>
+          <w:rStyle w:val="CodeInline"/>
+          <w:rFonts w:hint="eastAsia"/>
+        </w:rPr>
+        <w:t>src</w:t>
+      </w:r>
+      <w:proofErr w:type="spellEnd"/>
+      <w:r>
+        <w:rPr>
+          <w:rStyle w:val="CodeInline"/>
+          <w:rFonts w:hint="eastAsia"/>
+        </w:rPr>
+        <w:t>/engine/particles</w:t>
+      </w:r>
+      <w:r>
+        <w:t xml:space="preserve"> folder. </w:t>
+      </w:r>
+      <w:r>
+        <w:t xml:space="preserve">The system </w:t>
+      </w:r>
+      <w:r>
+        <w:t xml:space="preserve">is flexible because </w:t>
+      </w:r>
+      <w:r>
+        <w:t xml:space="preserve">of </w:t>
+      </w:r>
+      <w:r>
+        <w:t xml:space="preserve">the callback </w:t>
+      </w:r>
+      <w:r>
         <w:lastRenderedPageBreak/>
-        <w:t xml:space="preserve">allowing the position of the emitter to change over time, e.g., attaching the emitter to the </w:t>
-      </w:r>
-      <w:r>
-        <w:t xml:space="preserve">end </w:t>
-      </w:r>
-      <w:r>
-        <w:t>of a rocket</w:t>
-      </w:r>
-    </w:p>
-    <w:p>
-      <w:pPr>
-        <w:pStyle w:val="Bullet"/>
-        <w:rPr>
-          <w:rFonts w:hint="eastAsia"/>
-        </w:rPr>
-      </w:pPr>
-      <w:r>
-        <w:rPr>
-          <w:rFonts w:hint="eastAsia"/>
-        </w:rPr>
-        <w:t>allowing emitter to affect the properties of the created particles, e.g., changing the acceleration o</w:t>
-      </w:r>
-      <w:r>
-        <w:rPr>
-          <w:rFonts w:hint="eastAsia"/>
-        </w:rPr>
-        <w:t>r</w:t>
-      </w:r>
-      <w:r>
-        <w:rPr>
-          <w:rFonts w:hint="eastAsia"/>
-        </w:rPr>
-        <w:t xml:space="preserve"> velocity of all created particles to simulate wind effects </w:t>
+        <w:t xml:space="preserve">mechanism </w:t>
+      </w:r>
+      <w:r>
+        <w:t xml:space="preserve">for </w:t>
+      </w:r>
+      <w:r>
+        <w:t xml:space="preserve">the </w:t>
+      </w:r>
+      <w:r>
+        <w:t xml:space="preserve">actual creation </w:t>
+      </w:r>
+      <w:r>
+        <w:t xml:space="preserve">of particles </w:t>
+      </w:r>
+      <w:r>
+        <w:t xml:space="preserve">where </w:t>
+      </w:r>
+      <w:r>
+        <w:t xml:space="preserve">the </w:t>
+      </w:r>
+      <w:r>
+        <w:t xml:space="preserve">game </w:t>
+      </w:r>
+      <w:r>
+        <w:t>developer</w:t>
+      </w:r>
+      <w:r>
+        <w:t>s</w:t>
+      </w:r>
+      <w:r>
+        <w:t xml:space="preserve"> </w:t>
+      </w:r>
+      <w:r>
+        <w:t xml:space="preserve">are free </w:t>
+      </w:r>
+      <w:r>
+        <w:t xml:space="preserve">to define and generate </w:t>
+      </w:r>
+      <w:r>
+        <w:t xml:space="preserve">particles with any arbitrary behaviors. </w:t>
       </w:r>
     </w:p>
     <w:p>
@@ -11299,208 +11521,6 @@
         </w:rPr>
       </w:pPr>
       <w:r>
-        <w:t>Based on the simple and yet flexible particle system you have implemented, you can now experiment with all these ideas</w:t>
-      </w:r>
-      <w:r>
-        <w:t xml:space="preserve"> in a straightforward manner.</w:t>
-      </w:r>
-    </w:p>
-    <w:p>
-      <w:pPr>
-        <w:pStyle w:val="Heading1"/>
-      </w:pPr>
-      <w:r>
-        <w:t>Summary</w:t>
-      </w:r>
-    </w:p>
-    <w:p>
-      <w:pPr>
-        <w:pStyle w:val="BodyTextFirst"/>
-        <w:rPr>
-          <w:rFonts w:hint="eastAsia"/>
-        </w:rPr>
-      </w:pPr>
-      <w:r>
-        <w:t>There are three simple takeaways from this chapter. First, y</w:t>
-      </w:r>
-      <w:r>
-        <w:t xml:space="preserve">ou have learned </w:t>
-      </w:r>
-      <w:r>
-        <w:t xml:space="preserve">that particles, positions with an appropriate texture and no dimensions, can be useful in describing interesting </w:t>
-      </w:r>
-      <w:r>
-        <w:t xml:space="preserve">physical </w:t>
-      </w:r>
-      <w:r>
-        <w:t xml:space="preserve">effects. </w:t>
-      </w:r>
-      <w:r>
-        <w:t>Second, t</w:t>
-      </w:r>
-      <w:r>
-        <w:t xml:space="preserve">he capability to collide and interact with other objects assist the integration and placement of particles in game scenes. </w:t>
-      </w:r>
-      <w:r>
-        <w:t xml:space="preserve">And lastly, in order to achieve the appearance of familiar physical effects, the emitting of particles should persist over some period of time. </w:t>
-      </w:r>
-    </w:p>
-    <w:p>
-      <w:pPr>
-        <w:pStyle w:val="BodyTextCont"/>
-        <w:rPr>
-          <w:rFonts w:hint="eastAsia"/>
-        </w:rPr>
-      </w:pPr>
-      <w:r>
-        <w:t xml:space="preserve">You have developed a simple and yet flexible particle systems to support the </w:t>
-      </w:r>
-      <w:r>
-        <w:t xml:space="preserve">consistent </w:t>
-      </w:r>
-      <w:r>
-        <w:t xml:space="preserve">management of </w:t>
-      </w:r>
-      <w:r>
-        <w:t xml:space="preserve">individual </w:t>
-      </w:r>
-      <w:r>
-        <w:t>particles</w:t>
-      </w:r>
-      <w:r>
-        <w:t xml:space="preserve"> and the</w:t>
-      </w:r>
-      <w:r>
-        <w:t>ir</w:t>
-      </w:r>
-      <w:r>
-        <w:t xml:space="preserve"> emitters</w:t>
-      </w:r>
-      <w:r>
-        <w:t>. You</w:t>
-      </w:r>
-      <w:r>
-        <w:t>r</w:t>
-      </w:r>
-      <w:r>
-        <w:t xml:space="preserve"> system is simple because it </w:t>
-      </w:r>
-      <w:r>
-        <w:t>consists of</w:t>
-      </w:r>
-      <w:r>
-        <w:t xml:space="preserve"> a single component</w:t>
-      </w:r>
-      <w:r>
-        <w:t>,</w:t>
-      </w:r>
-      <w:r>
-        <w:t xml:space="preserve"> defined in </w:t>
-      </w:r>
-      <w:r>
-        <w:rPr>
-          <w:rStyle w:val="CodeInline"/>
-          <w:rFonts w:hint="eastAsia"/>
-        </w:rPr>
-        <w:t>particle_system.js</w:t>
-      </w:r>
-      <w:r>
-        <w:t xml:space="preserve">, with </w:t>
-      </w:r>
-      <w:r>
-        <w:t xml:space="preserve">only </w:t>
-      </w:r>
-      <w:r>
-        <w:t xml:space="preserve">three </w:t>
-      </w:r>
-      <w:r>
-        <w:t xml:space="preserve">simple </w:t>
-      </w:r>
-      <w:r>
-        <w:t xml:space="preserve">supporting classes defined in the </w:t>
-      </w:r>
-      <w:proofErr w:type="spellStart"/>
-      <w:r>
-        <w:rPr>
-          <w:rStyle w:val="CodeInline"/>
-          <w:rFonts w:hint="eastAsia"/>
-        </w:rPr>
-        <w:t>src</w:t>
-      </w:r>
-      <w:proofErr w:type="spellEnd"/>
-      <w:r>
-        <w:rPr>
-          <w:rStyle w:val="CodeInline"/>
-          <w:rFonts w:hint="eastAsia"/>
-        </w:rPr>
-        <w:t>/engine/particles</w:t>
-      </w:r>
-      <w:r>
-        <w:t xml:space="preserve"> folder. </w:t>
-      </w:r>
-      <w:r>
-        <w:t xml:space="preserve">The system </w:t>
-      </w:r>
-      <w:r>
-        <w:t xml:space="preserve">is flexible because </w:t>
-      </w:r>
-      <w:r>
-        <w:t xml:space="preserve">of </w:t>
-      </w:r>
-      <w:r>
-        <w:t xml:space="preserve">the callback </w:t>
-      </w:r>
-      <w:r>
-        <w:t xml:space="preserve">mechanism </w:t>
-      </w:r>
-      <w:r>
-        <w:t xml:space="preserve">for </w:t>
-      </w:r>
-      <w:r>
-        <w:t xml:space="preserve">the </w:t>
-      </w:r>
-      <w:r>
-        <w:t xml:space="preserve">actual creation </w:t>
-      </w:r>
-      <w:r>
-        <w:t xml:space="preserve">of particles </w:t>
-      </w:r>
-      <w:r>
-        <w:t xml:space="preserve">where </w:t>
-      </w:r>
-      <w:r>
-        <w:t xml:space="preserve">the </w:t>
-      </w:r>
-      <w:r>
-        <w:t xml:space="preserve">game </w:t>
-      </w:r>
-      <w:r>
-        <w:t>developer</w:t>
-      </w:r>
-      <w:r>
-        <w:t>s</w:t>
-      </w:r>
-      <w:r>
-        <w:t xml:space="preserve"> </w:t>
-      </w:r>
-      <w:r>
-        <w:t xml:space="preserve">are free </w:t>
-      </w:r>
-      <w:r>
-        <w:t xml:space="preserve">to define and generate </w:t>
-      </w:r>
-      <w:r>
-        <w:t xml:space="preserve">particles with any arbitrary behaviors. </w:t>
-      </w:r>
-    </w:p>
-    <w:p>
-      <w:pPr>
-        <w:pStyle w:val="BodyTextCont"/>
-        <w:rPr>
-          <w:rFonts w:hint="eastAsia"/>
-        </w:rPr>
-      </w:pPr>
-      <w:r>
         <w:t>The particle system you have buil</w:t>
       </w:r>
       <w:r>
@@ -11541,13 +11561,11 @@
       <w:r>
         <w:t xml:space="preserve"> function accordingly. To support additional physical effects, you can consider modifying or sub</w:t>
       </w:r>
-      <w:ins w:id="47" w:author="Kelvin Sung" w:date="2021-08-31T11:18:00Z">
+      <w:ins w:id="52" w:author="Kelvin Sung" w:date="2021-08-31T11:18:00Z">
         <w:r>
           <w:t>-</w:t>
         </w:r>
       </w:ins>
-      <w:bookmarkStart w:id="48" w:name="_GoBack"/>
-      <w:bookmarkEnd w:id="48"/>
       <w:r>
         <w:t xml:space="preserve">classing from the </w:t>
       </w:r>
@@ -11594,7 +11612,6 @@
         <w:rPr>
           <w:noProof/>
         </w:rPr>
-        <w:lastRenderedPageBreak/>
         <w:drawing>
           <wp:inline distT="0" distB="0" distL="0" distR="0" wp14:anchorId="57407343" wp14:editId="3E66E4EE">
             <wp:extent cx="4029075" cy="2381250"/>
@@ -11667,6 +11684,7 @@
         </w:rPr>
       </w:pPr>
       <w:r>
+        <w:lastRenderedPageBreak/>
         <w:t xml:space="preserve">Particle effects can also be used either in realistic ways that mimic how we’d expect them to behave in the real world or in more creative ways that have no connection to real-world physics. Try using what you’ve learned from the examples in this chapter and experiment with adding particles to our current game prototype as we left it in Chapter 9: can you think of some uses for particles in the current level that might support and reinforce the presence of existing game elements (e.g., sparks flying if the player character touches the force field)? What about introducing particle effects that might not directly relate to game play but enhance and add interest to the game setting? </w:t>
       </w:r>
     </w:p>
@@ -12131,7 +12149,7 @@
         </mc:Choice>
         <mc:Fallback>
           <w:pict>
-            <v:roundrect w14:anchorId="062F5998" id="AutoShape 1" o:spid="_x0000_s1026" style="position:absolute;margin-left:-163.4pt;margin-top:-171.35pt;width:596.4pt;height:301.3pt;z-index:-251657216;visibility:visible;mso-wrap-style:square;mso-width-percent:0;mso-height-percent:0;mso-wrap-distance-left:9pt;mso-wrap-distance-top:0;mso-wrap-distance-right:9pt;mso-wrap-distance-bottom:0;mso-position-horizontal:absolute;mso-position-horizontal-relative:text;mso-position-vertical:absolute;mso-position-vertical-relative:text;mso-width-percent:0;mso-height-percent:0;mso-width-relative:page;mso-height-relative:page;v-text-anchor:top" arcsize="10923f" o:gfxdata="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" filled="f" fillcolor="#d8d8d8"/>
+            <v:roundrect w14:anchorId="0A895DA0" id="AutoShape 1" o:spid="_x0000_s1026" style="position:absolute;margin-left:-163.4pt;margin-top:-171.35pt;width:596.4pt;height:301.3pt;z-index:-251657216;visibility:visible;mso-wrap-style:square;mso-width-percent:0;mso-height-percent:0;mso-wrap-distance-left:9pt;mso-wrap-distance-top:0;mso-wrap-distance-right:9pt;mso-wrap-distance-bottom:0;mso-position-horizontal:absolute;mso-position-horizontal-relative:text;mso-position-vertical:absolute;mso-position-vertical-relative:text;mso-width-percent:0;mso-height-percent:0;mso-width-relative:page;mso-height-relative:page;v-text-anchor:top" arcsize="10923f" o:gfxdata="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" filled="f" fillcolor="#d8d8d8"/>
           </w:pict>
         </mc:Fallback>
       </mc:AlternateContent>
@@ -13659,6 +13677,7 @@
     <w:lsdException w:name="HTML Sample" w:semiHidden="1" w:unhideWhenUsed="1"/>
     <w:lsdException w:name="HTML Typewriter" w:semiHidden="1" w:unhideWhenUsed="1"/>
     <w:lsdException w:name="HTML Variable" w:semiHidden="1" w:unhideWhenUsed="1"/>
+    <w:lsdException w:name="Normal Table" w:semiHidden="1" w:unhideWhenUsed="1"/>
     <w:lsdException w:name="annotation subject" w:semiHidden="1" w:unhideWhenUsed="1"/>
     <w:lsdException w:name="No List" w:semiHidden="1" w:unhideWhenUsed="1"/>
     <w:lsdException w:name="Outline List 1" w:semiHidden="1" w:unhideWhenUsed="1"/>
@@ -13702,8 +13721,10 @@
     <w:lsdException w:name="Table Elegant" w:semiHidden="1" w:unhideWhenUsed="1"/>
     <w:lsdException w:name="Table Professional" w:semiHidden="1" w:unhideWhenUsed="1"/>
     <w:lsdException w:name="Table Subtle 1" w:semiHidden="1" w:unhideWhenUsed="1"/>
+    <w:lsdException w:name="Table Subtle 2" w:semiHidden="1" w:unhideWhenUsed="1"/>
     <w:lsdException w:name="Table Web 1" w:semiHidden="1" w:unhideWhenUsed="1"/>
     <w:lsdException w:name="Table Web 2" w:semiHidden="1" w:unhideWhenUsed="1"/>
+    <w:lsdException w:name="Table Web 3" w:semiHidden="1" w:unhideWhenUsed="1"/>
     <w:lsdException w:name="Balloon Text" w:semiHidden="1" w:unhideWhenUsed="1"/>
     <w:lsdException w:name="Table Grid" w:uiPriority="59"/>
     <w:lsdException w:name="Table Theme" w:semiHidden="1" w:unhideWhenUsed="1"/>

</xml_diff>